<commit_message>
[+] point in the end of secuence
</commit_message>
<xml_diff>
--- a/CompiledPrograms/История составленная программа.docx
+++ b/CompiledPrograms/История составленная программа.docx
@@ -761,7 +761,7 @@
                 <w:u w:val="single"/>
                 <w:lang w:val="en-US"/>
               </w:rPr>
-              <w:t xml:space="preserve"/>
+              <w:t xml:space="preserve">Кандидат физ.-мат.  наук, доцент, доцент</w:t>
             </w:r>
             <w:r>
               <w:rPr>
@@ -823,7 +823,7 @@
                 <w:rFonts w:ascii="Times New Roman" w:hAnsi="Times New Roman"/>
                 <w:u w:val="single"/>
               </w:rPr>
-              <w:t xml:space="preserve"/>
+              <w:t xml:space="preserve">Канева О.Н.</w:t>
             </w:r>
             <w:r>
               <w:rPr>
@@ -1109,7 +1109,7 @@
               <w:rPr>
                 <w:rFonts w:ascii="Times New Roman" w:hAnsi="Times New Roman"/>
               </w:rPr>
-              <w:t xml:space="preserve"/>
+              <w:t xml:space="preserve">Прикладная математика и фундаментальная информатика</w:t>
             </w:r>
             <w:r>
               <w:rPr>
@@ -1309,7 +1309,7 @@
                 <w:spacing w:val="1"/>
                 <w:lang w:val="en-US"/>
               </w:rPr>
-              <w:t xml:space="preserve"/>
+              <w:t xml:space="preserve">Прикладная математика и фундаментальная информатика</w:t>
             </w:r>
             <w:r>
               <w:rPr>
@@ -1394,7 +1394,7 @@
                 <w:u w:val="single"/>
                 <w:lang w:val="en-US"/>
               </w:rPr>
-              <w:t xml:space="preserve"/>
+              <w:t xml:space="preserve">Зыкина А.В</w:t>
             </w:r>
             <w:r>
               <w:rPr>
@@ -1814,7 +1814,7 @@
                 <w:u w:val="single"/>
                 <w:lang w:val="en-US"/>
               </w:rPr>
-              <w:t xml:space="preserve">  </w:t>
+              <w:t xml:space="preserve"> Зыкина А.В </w:t>
             </w:r>
             <w:r>
               <w:rPr>
@@ -2591,7 +2591,7 @@
         <w:br/>
         <w:t xml:space="preserve">2) Вторая задача;</w:t>
         <w:br/>
-        <w:t xml:space="preserve">3) Третья задача;</w:t>
+        <w:t xml:space="preserve">3) Третья задача.</w:t>
         <w:br/>
         <w:t xml:space="preserve"/>
       </w:r>

</xml_diff>